<commit_message>
Adds music, polishes animations.
</commit_message>
<xml_diff>
--- a/Links_to_resources.docx
+++ b/Links_to_resources.docx
@@ -69,6 +69,16 @@
             <w:rStyle w:val="a3"/>
           </w:rPr>
           <w:t>https://ggbot.itch.io/public-pixel-font</w:t>
+        </w:r>
+      </w:hyperlink>
+    </w:p>
+    <w:p>
+      <w:hyperlink r:id="rId10" w:history="1">
+        <w:r>
+          <w:rPr>
+            <w:rStyle w:val="a3"/>
+          </w:rPr>
+          <w:t>https://zvukipro.com/</w:t>
         </w:r>
       </w:hyperlink>
     </w:p>

</xml_diff>